<commit_message>
doc: update req group docs
</commit_message>
<xml_diff>
--- a/reports/D01/Student #1/D01 - Requirements - Student #1.docx
+++ b/reports/D01/Student #1/D01 - Requirements - Student #1.docx
@@ -89,7 +89,6 @@
               </w:rPr>
               <w:tab/>
             </w:r>
-            <w:permStart w:id="618426399" w:edGrp="everyone"/>
             <w:sdt>
               <w:sdtPr>
                 <w:rPr>
@@ -103,6 +102,7 @@
                 <w15:appearance w15:val="hidden"/>
                 <w:text/>
               </w:sdtPr>
+              <w:sdtEndPr/>
               <w:sdtContent>
                 <w:r>
                   <w:rPr>
@@ -124,7 +124,6 @@
                 </w:r>
               </w:sdtContent>
             </w:sdt>
-            <w:permEnd w:id="618426399"/>
           </w:p>
         </w:tc>
       </w:tr>
@@ -166,7 +165,6 @@
               </w:rPr>
               <w:tab/>
             </w:r>
-            <w:permStart w:id="395458830" w:edGrp="everyone"/>
             <w:sdt>
               <w:sdtPr>
                 <w:rPr>
@@ -180,6 +178,7 @@
                 <w15:appearance w15:val="hidden"/>
                 <w:text/>
               </w:sdtPr>
+              <w:sdtEndPr/>
               <w:sdtContent>
                 <w:r>
                   <w:rPr>
@@ -201,7 +200,6 @@
                 </w:r>
               </w:sdtContent>
             </w:sdt>
-            <w:permEnd w:id="395458830"/>
           </w:p>
         </w:tc>
       </w:tr>
@@ -265,7 +263,6 @@
               </w:rPr>
               <w:tab/>
             </w:r>
-            <w:permStart w:id="2023848263" w:edGrp="everyone"/>
             <w:sdt>
               <w:sdtPr>
                 <w:rPr>
@@ -280,6 +277,7 @@
                 <w15:appearance w15:val="hidden"/>
                 <w:text/>
               </w:sdtPr>
+              <w:sdtEndPr/>
               <w:sdtContent>
                 <w:r>
                   <w:rPr>
@@ -298,7 +296,6 @@
               </w:sdtContent>
             </w:sdt>
           </w:p>
-          <w:permEnd w:id="2023848263"/>
           <w:p>
             <w:pPr>
               <w:pStyle w:val="Sinespaciado"/>
@@ -328,7 +325,6 @@
               </w:rPr>
               <w:tab/>
             </w:r>
-            <w:permStart w:id="68224920" w:edGrp="everyone"/>
             <w:sdt>
               <w:sdtPr>
                 <w:rPr>
@@ -343,6 +339,7 @@
                 <w15:appearance w15:val="hidden"/>
                 <w:text/>
               </w:sdtPr>
+              <w:sdtEndPr/>
               <w:sdtContent>
                 <w:r>
                   <w:rPr>
@@ -369,7 +366,6 @@
                 </w:r>
               </w:sdtContent>
             </w:sdt>
-            <w:permEnd w:id="68224920"/>
           </w:p>
           <w:p>
             <w:pPr>
@@ -398,7 +394,6 @@
               </w:rPr>
               <w:tab/>
             </w:r>
-            <w:permStart w:id="91762023" w:edGrp="everyone"/>
             <w:sdt>
               <w:sdtPr>
                 <w:rPr>
@@ -413,6 +408,7 @@
                 <w15:appearance w15:val="hidden"/>
                 <w:text/>
               </w:sdtPr>
+              <w:sdtEndPr/>
               <w:sdtContent>
                 <w:r>
                   <w:rPr>
@@ -451,7 +447,6 @@
                 </w:r>
               </w:sdtContent>
             </w:sdt>
-            <w:permEnd w:id="91762023"/>
             <w:r>
               <w:rPr>
                 <w:rFonts w:asciiTheme="majorHAnsi" w:hAnsiTheme="majorHAnsi" w:cstheme="majorHAnsi"/>
@@ -480,7 +475,6 @@
               </w:rPr>
               <w:tab/>
             </w:r>
-            <w:permStart w:id="677970087" w:edGrp="everyone"/>
             <w:sdt>
               <w:sdtPr>
                 <w:rPr>
@@ -495,6 +489,7 @@
                 <w15:appearance w15:val="hidden"/>
                 <w:text/>
               </w:sdtPr>
+              <w:sdtEndPr/>
               <w:sdtContent>
                 <w:r>
                   <w:rPr>
@@ -535,7 +530,6 @@
                 </w:r>
               </w:sdtContent>
             </w:sdt>
-            <w:permEnd w:id="677970087"/>
           </w:p>
         </w:tc>
       </w:tr>
@@ -583,7 +577,6 @@
               </w:rPr>
               <w:tab/>
             </w:r>
-            <w:permStart w:id="819265629" w:edGrp="everyone"/>
             <w:sdt>
               <w:sdtPr>
                 <w:rPr>
@@ -597,6 +590,7 @@
                 <w15:appearance w15:val="hidden"/>
                 <w:text/>
               </w:sdtPr>
+              <w:sdtEndPr/>
               <w:sdtContent>
                 <w:r>
                   <w:rPr>
@@ -608,16 +602,14 @@
                   <w:rPr>
                     <w:rFonts w:asciiTheme="majorHAnsi" w:hAnsiTheme="majorHAnsi" w:cstheme="majorHAnsi"/>
                   </w:rPr>
-                  <w:t xml:space="preserve">February 15th, </w:t>
+                  <w:t>16/02/</w:t>
                 </w:r>
-                <w:proofErr w:type="gramStart"/>
                 <w:r>
                   <w:rPr>
                     <w:rFonts w:asciiTheme="majorHAnsi" w:hAnsiTheme="majorHAnsi" w:cstheme="majorHAnsi"/>
                   </w:rPr>
                   <w:t>2024</w:t>
                 </w:r>
-                <w:proofErr w:type="gramEnd"/>
                 <w:r>
                   <w:rPr>
                     <w:rFonts w:asciiTheme="majorHAnsi" w:hAnsiTheme="majorHAnsi" w:cstheme="majorHAnsi"/>
@@ -626,7 +618,6 @@
                 </w:r>
               </w:sdtContent>
             </w:sdt>
-            <w:permEnd w:id="819265629"/>
           </w:p>
         </w:tc>
       </w:tr>
@@ -643,7 +634,6 @@
         <w:rPr>
           <w:rFonts w:cstheme="majorHAnsi"/>
         </w:rPr>
-        <w:lastRenderedPageBreak/>
         <w:t>MANDATORY Deliverable D01: introduction</w:t>
       </w:r>
     </w:p>
@@ -849,7 +839,6 @@
         <w:t>” denotes your name/s.</w:t>
       </w:r>
     </w:p>
-    <w:permStart w:id="820252480" w:edGrp="everyone"/>
     <w:p>
       <w:pPr>
         <w:pStyle w:val="Verdict"/>
@@ -870,6 +859,7 @@
           <w15:appearance w15:val="hidden"/>
           <w:text/>
         </w:sdtPr>
+        <w:sdtEndPr/>
         <w:sdtContent>
           <w:r>
             <w:rPr>
@@ -895,14 +885,7 @@
         <w:rPr>
           <w:rFonts w:asciiTheme="majorHAnsi" w:hAnsiTheme="majorHAnsi" w:cstheme="majorHAnsi"/>
         </w:rPr>
-        <w:t xml:space="preserve"> </w:t>
-      </w:r>
-      <w:permEnd w:id="820252480"/>
-      <w:r>
-        <w:rPr>
-          <w:rFonts w:asciiTheme="majorHAnsi" w:hAnsiTheme="majorHAnsi" w:cstheme="majorHAnsi"/>
-        </w:rPr>
-        <w:t xml:space="preserve">   </w:t>
+        <w:t xml:space="preserve">    </w:t>
       </w:r>
     </w:p>
     <w:p>
@@ -1054,7 +1037,6 @@
         <w:rPr>
           <w:rFonts w:cstheme="majorHAnsi"/>
         </w:rPr>
-        <w:lastRenderedPageBreak/>
         <w:t xml:space="preserve">MANDATORY </w:t>
       </w:r>
       <w:r>
@@ -1207,7 +1189,6 @@
         <w:t xml:space="preserve"> with further information. Projects containing fatal errors must be rejected by the system.  </w:t>
       </w:r>
     </w:p>
-    <w:permStart w:id="1222729852" w:edGrp="everyone"/>
     <w:p>
       <w:pPr>
         <w:pStyle w:val="Gradercomments"/>
@@ -1228,6 +1209,7 @@
           <w15:appearance w15:val="hidden"/>
           <w:text/>
         </w:sdtPr>
+        <w:sdtEndPr/>
         <w:sdtContent>
           <w:r>
             <w:rPr>
@@ -1237,7 +1219,6 @@
           </w:r>
         </w:sdtContent>
       </w:sdt>
-      <w:permEnd w:id="1222729852"/>
       <w:r>
         <w:rPr>
           <w:rFonts w:asciiTheme="majorHAnsi" w:hAnsiTheme="majorHAnsi" w:cstheme="majorHAnsi"/>
@@ -1371,7 +1352,6 @@
         <w:t xml:space="preserve"> with further information.</w:t>
       </w:r>
     </w:p>
-    <w:permStart w:id="985995786" w:edGrp="everyone"/>
     <w:p>
       <w:pPr>
         <w:pStyle w:val="Verdict"/>
@@ -1392,6 +1372,7 @@
           <w15:appearance w15:val="hidden"/>
           <w:text/>
         </w:sdtPr>
+        <w:sdtEndPr/>
         <w:sdtContent>
           <w:r>
             <w:rPr>
@@ -1401,7 +1382,6 @@
           </w:r>
         </w:sdtContent>
       </w:sdt>
-      <w:permEnd w:id="985995786"/>
       <w:r>
         <w:rPr>
           <w:rFonts w:asciiTheme="majorHAnsi" w:hAnsiTheme="majorHAnsi" w:cstheme="majorHAnsi"/>
@@ -1521,7 +1501,6 @@
         <w:t>.</w:t>
       </w:r>
     </w:p>
-    <w:permStart w:id="1822583373" w:edGrp="everyone"/>
     <w:p>
       <w:pPr>
         <w:pStyle w:val="Verdict"/>
@@ -1542,6 +1521,7 @@
           <w15:appearance w15:val="hidden"/>
           <w:text/>
         </w:sdtPr>
+        <w:sdtEndPr/>
         <w:sdtContent>
           <w:r>
             <w:rPr>
@@ -1551,7 +1531,6 @@
           </w:r>
         </w:sdtContent>
       </w:sdt>
-      <w:permEnd w:id="1822583373"/>
       <w:r>
         <w:rPr>
           <w:rFonts w:asciiTheme="majorHAnsi" w:hAnsiTheme="majorHAnsi" w:cstheme="majorHAnsi"/>
@@ -1717,7 +1696,6 @@
         <w:t xml:space="preserve">”. </w:t>
       </w:r>
     </w:p>
-    <w:permStart w:id="1451181542" w:edGrp="everyone"/>
     <w:p>
       <w:pPr>
         <w:pStyle w:val="Gradercomments"/>
@@ -1740,6 +1718,7 @@
           <w15:appearance w15:val="hidden"/>
           <w:text/>
         </w:sdtPr>
+        <w:sdtEndPr/>
         <w:sdtContent>
           <w:r>
             <w:rPr>
@@ -1750,7 +1729,6 @@
           </w:r>
         </w:sdtContent>
       </w:sdt>
-      <w:permEnd w:id="1451181542"/>
       <w:r>
         <w:rPr>
           <w:rFonts w:asciiTheme="majorHAnsi" w:hAnsiTheme="majorHAnsi" w:cstheme="majorHAnsi"/>
@@ -1807,7 +1785,6 @@
         <w:rPr>
           <w:rFonts w:cstheme="majorHAnsi"/>
         </w:rPr>
-        <w:lastRenderedPageBreak/>
         <w:t>MANDATORY Deliverable D03: implementing features</w:t>
       </w:r>
     </w:p>
@@ -2069,7 +2046,6 @@
         <w:t xml:space="preserve"> must have been published. Moreover, it must not have any fatal errors.</w:t>
       </w:r>
     </w:p>
-    <w:permStart w:id="1114443891" w:edGrp="everyone"/>
     <w:p>
       <w:pPr>
         <w:pStyle w:val="Verdict"/>
@@ -2090,6 +2066,7 @@
           <w15:appearance w15:val="hidden"/>
           <w:text/>
         </w:sdtPr>
+        <w:sdtEndPr/>
         <w:sdtContent>
           <w:r>
             <w:rPr>
@@ -2099,7 +2076,6 @@
           </w:r>
         </w:sdtContent>
       </w:sdt>
-      <w:permEnd w:id="1114443891"/>
       <w:r>
         <w:rPr>
           <w:rFonts w:asciiTheme="majorHAnsi" w:hAnsiTheme="majorHAnsi" w:cstheme="majorHAnsi"/>
@@ -2303,7 +2279,6 @@
         <w:t>as long as it is not published.</w:t>
       </w:r>
     </w:p>
-    <w:permStart w:id="58524848" w:edGrp="everyone"/>
     <w:p>
       <w:pPr>
         <w:pStyle w:val="Verdict"/>
@@ -2324,6 +2299,7 @@
           <w15:appearance w15:val="hidden"/>
           <w:text/>
         </w:sdtPr>
+        <w:sdtEndPr/>
         <w:sdtContent>
           <w:r>
             <w:rPr>
@@ -2333,7 +2309,6 @@
           </w:r>
         </w:sdtContent>
       </w:sdt>
-      <w:permEnd w:id="58524848"/>
       <w:r>
         <w:rPr>
           <w:rFonts w:asciiTheme="majorHAnsi" w:hAnsiTheme="majorHAnsi" w:cstheme="majorHAnsi"/>
@@ -2412,7 +2387,6 @@
       </w:r>
     </w:p>
     <w:bookmarkStart w:id="0" w:name="_Hlk125628820"/>
-    <w:permStart w:id="1245933710" w:edGrp="everyone"/>
     <w:p>
       <w:pPr>
         <w:pStyle w:val="Verdict"/>
@@ -2432,6 +2406,7 @@
           </w:placeholder>
           <w:text/>
         </w:sdtPr>
+        <w:sdtEndPr/>
         <w:sdtContent>
           <w:r>
             <w:rPr>
@@ -2441,7 +2416,6 @@
           </w:r>
         </w:sdtContent>
       </w:sdt>
-      <w:permEnd w:id="1245933710"/>
       <w:r>
         <w:rPr>
           <w:rFonts w:asciiTheme="majorHAnsi" w:hAnsiTheme="majorHAnsi" w:cstheme="majorHAnsi"/>
@@ -2556,7 +2530,6 @@
         <w:rPr>
           <w:rFonts w:cstheme="majorHAnsi"/>
         </w:rPr>
-        <w:lastRenderedPageBreak/>
         <w:t>MANDATORY Deliverable D04: formal testing</w:t>
       </w:r>
     </w:p>
@@ -2669,7 +2642,6 @@
         <w:t>Produce a test suite for Requirements #6 and #7.</w:t>
       </w:r>
     </w:p>
-    <w:permStart w:id="1362961418" w:edGrp="everyone"/>
     <w:p>
       <w:pPr>
         <w:pStyle w:val="Gradercomments"/>
@@ -2690,6 +2662,7 @@
           <w15:appearance w15:val="hidden"/>
           <w:text/>
         </w:sdtPr>
+        <w:sdtEndPr/>
         <w:sdtContent>
           <w:r>
             <w:rPr>
@@ -2711,7 +2684,6 @@
           </w:r>
         </w:sdtContent>
       </w:sdt>
-      <w:permEnd w:id="1362961418"/>
       <w:r>
         <w:rPr>
           <w:rFonts w:asciiTheme="majorHAnsi" w:hAnsiTheme="majorHAnsi" w:cstheme="majorHAnsi"/>
@@ -2747,7 +2719,6 @@
         <w:t>Produce a testing report.</w:t>
       </w:r>
     </w:p>
-    <w:permStart w:id="432819492" w:edGrp="everyone"/>
     <w:p>
       <w:pPr>
         <w:pStyle w:val="Verdict"/>
@@ -2768,6 +2739,7 @@
           <w15:appearance w15:val="hidden"/>
           <w:text/>
         </w:sdtPr>
+        <w:sdtEndPr/>
         <w:sdtContent>
           <w:r>
             <w:rPr>
@@ -2777,7 +2749,6 @@
           </w:r>
         </w:sdtContent>
       </w:sdt>
-      <w:permEnd w:id="432819492"/>
       <w:r>
         <w:rPr>
           <w:rFonts w:asciiTheme="majorHAnsi" w:hAnsiTheme="majorHAnsi" w:cstheme="majorHAnsi"/>
@@ -2814,7 +2785,6 @@
         <w:rPr>
           <w:rFonts w:cstheme="majorHAnsi"/>
         </w:rPr>
-        <w:lastRenderedPageBreak/>
         <w:t>SUPPLEMENTARY Deliverable D01: introduction</w:t>
       </w:r>
     </w:p>
@@ -2957,7 +2927,6 @@
         <w:t>Produce an analysis report.</w:t>
       </w:r>
     </w:p>
-    <w:permStart w:id="281634973" w:edGrp="everyone"/>
     <w:p>
       <w:pPr>
         <w:pStyle w:val="Verdict"/>
@@ -2978,6 +2947,7 @@
           <w15:appearance w15:val="hidden"/>
           <w:text/>
         </w:sdtPr>
+        <w:sdtEndPr/>
         <w:sdtContent>
           <w:r>
             <w:rPr>
@@ -2999,7 +2969,6 @@
           </w:r>
         </w:sdtContent>
       </w:sdt>
-      <w:permEnd w:id="281634973"/>
       <w:r>
         <w:rPr>
           <w:rFonts w:asciiTheme="majorHAnsi" w:hAnsiTheme="majorHAnsi" w:cstheme="majorHAnsi"/>
@@ -3021,7 +2990,6 @@
         <w:t>Produce a planning and progress report.</w:t>
       </w:r>
     </w:p>
-    <w:permStart w:id="1839803777" w:edGrp="everyone"/>
     <w:p>
       <w:pPr>
         <w:pStyle w:val="Verdict"/>
@@ -3042,6 +3010,7 @@
           <w15:appearance w15:val="hidden"/>
           <w:text/>
         </w:sdtPr>
+        <w:sdtEndPr/>
         <w:sdtContent>
           <w:r>
             <w:rPr>
@@ -3063,7 +3032,6 @@
           </w:r>
         </w:sdtContent>
       </w:sdt>
-      <w:permEnd w:id="1839803777"/>
       <w:r>
         <w:rPr>
           <w:rFonts w:asciiTheme="majorHAnsi" w:hAnsiTheme="majorHAnsi" w:cstheme="majorHAnsi"/>
@@ -3139,7 +3107,6 @@
         <w:rPr>
           <w:rFonts w:cstheme="majorHAnsi"/>
         </w:rPr>
-        <w:lastRenderedPageBreak/>
         <w:t xml:space="preserve">SUPPLEMENTARY </w:t>
       </w:r>
       <w:r>
@@ -3250,7 +3217,6 @@
         <w:t xml:space="preserve"> with further information.</w:t>
       </w:r>
     </w:p>
-    <w:permStart w:id="786508830" w:edGrp="everyone"/>
     <w:p>
       <w:pPr>
         <w:pStyle w:val="Gradercomments"/>
@@ -3273,6 +3239,7 @@
           <w15:appearance w15:val="hidden"/>
           <w:text/>
         </w:sdtPr>
+        <w:sdtEndPr/>
         <w:sdtContent>
           <w:r>
             <w:rPr>
@@ -3283,7 +3250,6 @@
           </w:r>
         </w:sdtContent>
       </w:sdt>
-      <w:permEnd w:id="786508830"/>
       <w:r>
         <w:rPr>
           <w:rFonts w:asciiTheme="majorHAnsi" w:hAnsiTheme="majorHAnsi" w:cstheme="majorHAnsi"/>
@@ -3407,7 +3373,6 @@
         <w:t>Produce a UML domain model.</w:t>
       </w:r>
     </w:p>
-    <w:permStart w:id="1340682978" w:edGrp="everyone"/>
     <w:p>
       <w:pPr>
         <w:pStyle w:val="Verdict"/>
@@ -3428,6 +3393,7 @@
           <w15:appearance w15:val="hidden"/>
           <w:text/>
         </w:sdtPr>
+        <w:sdtEndPr/>
         <w:sdtContent>
           <w:r>
             <w:rPr>
@@ -3437,7 +3403,6 @@
           </w:r>
         </w:sdtContent>
       </w:sdt>
-      <w:permEnd w:id="1340682978"/>
       <w:r>
         <w:rPr>
           <w:rFonts w:asciiTheme="majorHAnsi" w:hAnsiTheme="majorHAnsi" w:cstheme="majorHAnsi"/>
@@ -3459,7 +3424,6 @@
         <w:t>Produce an analysis report.</w:t>
       </w:r>
     </w:p>
-    <w:permStart w:id="606228882" w:edGrp="everyone"/>
     <w:p>
       <w:pPr>
         <w:pStyle w:val="Verdict"/>
@@ -3480,6 +3444,7 @@
           <w15:appearance w15:val="hidden"/>
           <w:text/>
         </w:sdtPr>
+        <w:sdtEndPr/>
         <w:sdtContent>
           <w:r>
             <w:rPr>
@@ -3489,7 +3454,6 @@
           </w:r>
         </w:sdtContent>
       </w:sdt>
-      <w:permEnd w:id="606228882"/>
       <w:r>
         <w:rPr>
           <w:rFonts w:asciiTheme="majorHAnsi" w:hAnsiTheme="majorHAnsi" w:cstheme="majorHAnsi"/>
@@ -3511,7 +3475,6 @@
         <w:t>Produce a planning and progress report.</w:t>
       </w:r>
     </w:p>
-    <w:permStart w:id="1836673940" w:edGrp="everyone"/>
     <w:p>
       <w:pPr>
         <w:pStyle w:val="Gradercomments"/>
@@ -3534,6 +3497,7 @@
           <w15:appearance w15:val="hidden"/>
           <w:text/>
         </w:sdtPr>
+        <w:sdtEndPr/>
         <w:sdtContent>
           <w:r>
             <w:rPr>
@@ -3544,7 +3508,6 @@
           </w:r>
         </w:sdtContent>
       </w:sdt>
-      <w:permEnd w:id="1836673940"/>
       <w:r>
         <w:rPr>
           <w:rFonts w:asciiTheme="majorHAnsi" w:hAnsiTheme="majorHAnsi" w:cstheme="majorHAnsi"/>
@@ -3574,7 +3537,6 @@
         <w:rPr>
           <w:rFonts w:cstheme="majorHAnsi"/>
         </w:rPr>
-        <w:lastRenderedPageBreak/>
         <w:t>SUPPLEMENTARY Deliverable D03: implementing features</w:t>
       </w:r>
     </w:p>
@@ -3664,7 +3626,6 @@
         <w:t>.</w:t>
       </w:r>
     </w:p>
-    <w:permStart w:id="978221302" w:edGrp="everyone"/>
     <w:p>
       <w:pPr>
         <w:pStyle w:val="Gradercomments"/>
@@ -3685,6 +3646,7 @@
           <w15:appearance w15:val="hidden"/>
           <w:text/>
         </w:sdtPr>
+        <w:sdtEndPr/>
         <w:sdtContent>
           <w:r>
             <w:rPr>
@@ -3694,7 +3656,6 @@
           </w:r>
         </w:sdtContent>
       </w:sdt>
-      <w:permEnd w:id="978221302"/>
       <w:r>
         <w:rPr>
           <w:rFonts w:asciiTheme="majorHAnsi" w:hAnsiTheme="majorHAnsi" w:cstheme="majorHAnsi"/>
@@ -3744,7 +3705,6 @@
         <w:t>Update their profiles.</w:t>
       </w:r>
     </w:p>
-    <w:permStart w:id="1874789531" w:edGrp="everyone"/>
     <w:p>
       <w:pPr>
         <w:pStyle w:val="Verdict"/>
@@ -3765,6 +3725,7 @@
           <w15:appearance w15:val="hidden"/>
           <w:text/>
         </w:sdtPr>
+        <w:sdtEndPr/>
         <w:sdtContent>
           <w:r>
             <w:rPr>
@@ -3774,7 +3735,6 @@
           </w:r>
         </w:sdtContent>
       </w:sdt>
-      <w:permEnd w:id="1874789531"/>
       <w:r>
         <w:rPr>
           <w:rFonts w:asciiTheme="majorHAnsi" w:hAnsiTheme="majorHAnsi" w:cstheme="majorHAnsi"/>
@@ -3894,7 +3854,6 @@
         <w:t>).</w:t>
       </w:r>
     </w:p>
-    <w:permStart w:id="847266524" w:edGrp="everyone"/>
     <w:p>
       <w:pPr>
         <w:pStyle w:val="Verdict"/>
@@ -3915,6 +3874,7 @@
           <w15:appearance w15:val="hidden"/>
           <w:text/>
         </w:sdtPr>
+        <w:sdtEndPr/>
         <w:sdtContent>
           <w:r>
             <w:rPr>
@@ -3924,7 +3884,6 @@
           </w:r>
         </w:sdtContent>
       </w:sdt>
-      <w:permEnd w:id="847266524"/>
       <w:r>
         <w:rPr>
           <w:rFonts w:asciiTheme="majorHAnsi" w:hAnsiTheme="majorHAnsi" w:cstheme="majorHAnsi"/>
@@ -4017,7 +3976,6 @@
         <w:t>Produce an analysis report.</w:t>
       </w:r>
     </w:p>
-    <w:permStart w:id="429327693" w:edGrp="everyone"/>
     <w:p>
       <w:pPr>
         <w:pStyle w:val="Verdict"/>
@@ -4038,6 +3996,7 @@
           <w15:appearance w15:val="hidden"/>
           <w:text/>
         </w:sdtPr>
+        <w:sdtEndPr/>
         <w:sdtContent>
           <w:r>
             <w:rPr>
@@ -4047,7 +4006,6 @@
           </w:r>
         </w:sdtContent>
       </w:sdt>
-      <w:permEnd w:id="429327693"/>
       <w:r>
         <w:rPr>
           <w:rFonts w:asciiTheme="majorHAnsi" w:hAnsiTheme="majorHAnsi" w:cstheme="majorHAnsi"/>
@@ -4069,7 +4027,6 @@
         <w:t>Produce a planning and progress report.</w:t>
       </w:r>
     </w:p>
-    <w:permStart w:id="852189885" w:edGrp="everyone"/>
     <w:p>
       <w:pPr>
         <w:pStyle w:val="Gradercomments"/>
@@ -4090,6 +4047,7 @@
           <w15:appearance w15:val="hidden"/>
           <w:text/>
         </w:sdtPr>
+        <w:sdtEndPr/>
         <w:sdtContent>
           <w:r>
             <w:rPr>
@@ -4111,7 +4069,6 @@
           </w:r>
         </w:sdtContent>
       </w:sdt>
-      <w:permEnd w:id="852189885"/>
       <w:r>
         <w:rPr>
           <w:rFonts w:asciiTheme="majorHAnsi" w:hAnsiTheme="majorHAnsi" w:cstheme="majorHAnsi"/>
@@ -4133,7 +4090,6 @@
         <w:t>Produce a lint report.</w:t>
       </w:r>
     </w:p>
-    <w:permStart w:id="390744319" w:edGrp="everyone"/>
     <w:p>
       <w:pPr>
         <w:pStyle w:val="Verdict"/>
@@ -4154,6 +4110,7 @@
           <w15:appearance w15:val="hidden"/>
           <w:text/>
         </w:sdtPr>
+        <w:sdtEndPr/>
         <w:sdtContent>
           <w:r>
             <w:rPr>
@@ -4163,7 +4120,6 @@
           </w:r>
         </w:sdtContent>
       </w:sdt>
-      <w:permEnd w:id="390744319"/>
       <w:r>
         <w:rPr>
           <w:rFonts w:asciiTheme="majorHAnsi" w:hAnsiTheme="majorHAnsi" w:cstheme="majorHAnsi"/>
@@ -4186,7 +4142,6 @@
         <w:rPr>
           <w:rFonts w:cstheme="majorHAnsi"/>
         </w:rPr>
-        <w:lastRenderedPageBreak/>
         <w:t>SUPPLEMENTARY Deliverable D04: formal testing</w:t>
       </w:r>
     </w:p>
@@ -4326,7 +4281,6 @@
         <w:t>Produce an analysis report.</w:t>
       </w:r>
     </w:p>
-    <w:permStart w:id="1753425030" w:edGrp="everyone"/>
     <w:p>
       <w:pPr>
         <w:pStyle w:val="Verdict"/>
@@ -4347,6 +4301,7 @@
           <w15:appearance w15:val="hidden"/>
           <w:text/>
         </w:sdtPr>
+        <w:sdtEndPr/>
         <w:sdtContent>
           <w:r>
             <w:rPr>
@@ -4356,7 +4311,6 @@
           </w:r>
         </w:sdtContent>
       </w:sdt>
-      <w:permEnd w:id="1753425030"/>
       <w:r>
         <w:rPr>
           <w:rFonts w:asciiTheme="majorHAnsi" w:hAnsiTheme="majorHAnsi" w:cstheme="majorHAnsi"/>
@@ -4378,7 +4332,6 @@
         <w:t>Produce a planning and progress report.</w:t>
       </w:r>
     </w:p>
-    <w:permStart w:id="776812134" w:edGrp="everyone"/>
     <w:p>
       <w:pPr>
         <w:pStyle w:val="Verdict"/>
@@ -4399,6 +4352,7 @@
           <w15:appearance w15:val="hidden"/>
           <w:text/>
         </w:sdtPr>
+        <w:sdtEndPr/>
         <w:sdtContent>
           <w:r>
             <w:rPr>
@@ -4408,7 +4362,6 @@
           </w:r>
         </w:sdtContent>
       </w:sdt>
-      <w:permEnd w:id="776812134"/>
       <w:r>
         <w:rPr>
           <w:rFonts w:asciiTheme="majorHAnsi" w:hAnsiTheme="majorHAnsi" w:cstheme="majorHAnsi"/>
@@ -6379,7 +6332,9 @@
     <w:rsid w:val="003A5E92"/>
     <w:rsid w:val="00853507"/>
     <w:rsid w:val="008F066A"/>
+    <w:rsid w:val="00BC6A41"/>
     <w:rsid w:val="00C61D39"/>
+    <w:rsid w:val="00E31C99"/>
     <w:rsid w:val="00F22204"/>
     <w:rsid w:val="00F36F2E"/>
   </w:rsids>

</xml_diff>